<commit_message>
Included Patch Notes to Skill Trees
</commit_message>
<xml_diff>
--- a/src/resources/handouts/Jeremy_Davis_Resume_2023.docx
+++ b/src/resources/handouts/Jeremy_Davis_Resume_2023.docx
@@ -159,7 +159,75 @@
                 <w:sz w:val="20"/>
                 <w:szCs w:val="20"/>
               </w:rPr>
-              <w:t>Github:</w:t>
+              <w:t>Portfolio:</w:t>
+            </w:r>
+          </w:p>
+        </w:tc>
+        <w:tc>
+          <w:tcPr>
+            <w:tcW w:w="3122" w:type="dxa"/>
+          </w:tcPr>
+          <w:p>
+            <w:pPr>
+              <w:rPr>
+                <w:color w:val="1F3864" w:themeColor="accent1" w:themeShade="80"/>
+                <w:sz w:val="20"/>
+                <w:szCs w:val="20"/>
+                <w:u w:val="single"/>
+              </w:rPr>
+            </w:pPr>
+            <w:hyperlink r:id="rId12" w:history="1">
+              <w:r>
+                <w:rPr>
+                  <w:rStyle w:val="Hyperlink"/>
+                  <w:sz w:val="20"/>
+                  <w:szCs w:val="20"/>
+                </w:rPr>
+                <w:t>https://thankful-bush-09cf58610.2.azurestaticapps.net/</w:t>
+              </w:r>
+            </w:hyperlink>
+          </w:p>
+        </w:tc>
+      </w:tr>
+      <w:tr>
+        <w:tblPrEx>
+          <w:tblBorders>
+            <w:top w:val="none" w:sz="0" w:space="0" w:color="auto"/>
+            <w:left w:val="none" w:sz="0" w:space="0" w:color="auto"/>
+            <w:bottom w:val="none" w:sz="0" w:space="0" w:color="auto"/>
+            <w:right w:val="none" w:sz="0" w:space="0" w:color="auto"/>
+            <w:insideH w:val="none" w:sz="0" w:space="0" w:color="auto"/>
+            <w:insideV w:val="none" w:sz="0" w:space="0" w:color="auto"/>
+          </w:tblBorders>
+        </w:tblPrEx>
+        <w:trPr>
+          <w:gridAfter w:val="1"/>
+          <w:wAfter w:w="6844" w:type="dxa"/>
+          <w:trHeight w:val="199"/>
+        </w:trPr>
+        <w:tc>
+          <w:tcPr>
+            <w:tcW w:w="1018" w:type="dxa"/>
+            <w:gridSpan w:val="2"/>
+          </w:tcPr>
+          <w:p>
+            <w:pPr>
+              <w:rPr>
+                <w:rFonts w:ascii="Calibri" w:hAnsi="Calibri" w:cs="Calibri"/>
+                <w:b/>
+                <w:bCs/>
+                <w:sz w:val="20"/>
+                <w:szCs w:val="20"/>
+              </w:rPr>
+            </w:pPr>
+            <w:r>
+              <w:rPr>
+                <w:b/>
+                <w:bCs/>
+                <w:sz w:val="20"/>
+                <w:szCs w:val="20"/>
+              </w:rPr>
+              <w:t>Phone:</w:t>
             </w:r>
           </w:p>
         </w:tc>
@@ -174,16 +242,13 @@
                 <w:szCs w:val="20"/>
               </w:rPr>
             </w:pPr>
-            <w:hyperlink r:id="rId12" w:history="1">
-              <w:r>
-                <w:rPr>
-                  <w:rStyle w:val="Hyperlink"/>
-                  <w:sz w:val="20"/>
-                  <w:szCs w:val="20"/>
-                </w:rPr>
-                <w:t>https://github.com/jwdavis1989</w:t>
-              </w:r>
-            </w:hyperlink>
+            <w:r>
+              <w:rPr>
+                <w:sz w:val="20"/>
+                <w:szCs w:val="20"/>
+              </w:rPr>
+              <w:t>+1 (501)259-9109</w:t>
+            </w:r>
           </w:p>
         </w:tc>
       </w:tr>
@@ -216,15 +281,6 @@
                 <w:szCs w:val="72"/>
               </w:rPr>
             </w:pPr>
-            <w:r>
-              <w:rPr>
-                <w:b/>
-                <w:bCs/>
-                <w:sz w:val="20"/>
-                <w:szCs w:val="20"/>
-              </w:rPr>
-              <w:t>Phone:</w:t>
-            </w:r>
           </w:p>
         </w:tc>
         <w:tc>
@@ -239,13 +295,6 @@
                 <w:szCs w:val="72"/>
               </w:rPr>
             </w:pPr>
-            <w:r>
-              <w:rPr>
-                <w:sz w:val="20"/>
-                <w:szCs w:val="20"/>
-              </w:rPr>
-              <w:t>+1 (501)259-9109</w:t>
-            </w:r>
           </w:p>
         </w:tc>
       </w:tr>
@@ -1824,6 +1873,7 @@
                       <w:sz w:val="18"/>
                       <w:szCs w:val="18"/>
                     </w:rPr>
+                    <w:lastRenderedPageBreak/>
                     <w:t xml:space="preserve">Cobalt Cloud Certification </w:t>
                   </w:r>
                 </w:p>

</xml_diff>

<commit_message>
Added Overhaul Overview Skeleton
</commit_message>
<xml_diff>
--- a/src/resources/handouts/Jeremy_Davis_Resume_2023.docx
+++ b/src/resources/handouts/Jeremy_Davis_Resume_2023.docx
@@ -1,6 +1,6 @@
 
 <file path=word/document.xml><?xml version="1.0" encoding="utf-8"?>
-<w:document xmlns:wpc="http://schemas.microsoft.com/office/word/2010/wordprocessingCanvas" xmlns:cx="http://schemas.microsoft.com/office/drawing/2014/chartex" xmlns:cx1="http://schemas.microsoft.com/office/drawing/2015/9/8/chartex" xmlns:cx2="http://schemas.microsoft.com/office/drawing/2015/10/21/chartex" xmlns:cx3="http://schemas.microsoft.com/office/drawing/2016/5/9/chartex" xmlns:cx4="http://schemas.microsoft.com/office/drawing/2016/5/10/chartex" xmlns:cx5="http://schemas.microsoft.com/office/drawing/2016/5/11/chartex" xmlns:cx6="http://schemas.microsoft.com/office/drawing/2016/5/12/chartex" xmlns:cx7="http://schemas.microsoft.com/office/drawing/2016/5/13/chartex" xmlns:cx8="http://schemas.microsoft.com/office/drawing/2016/5/14/chartex" xmlns:mc="http://schemas.openxmlformats.org/markup-compatibility/2006" xmlns:aink="http://schemas.microsoft.com/office/drawing/2016/ink" xmlns:am3d="http://schemas.microsoft.com/office/drawing/2017/model3d" xmlns:o="urn:schemas-microsoft-com:office:office" xmlns:oel="http://schemas.microsoft.com/office/2019/extlst" xmlns:r="http://schemas.openxmlformats.org/officeDocument/2006/relationships" xmlns:m="http://schemas.openxmlformats.org/officeDocument/2006/math" xmlns:v="urn:schemas-microsoft-com:vml" xmlns:wp14="http://schemas.microsoft.com/office/word/2010/wordprocessingDrawing" xmlns:wp="http://schemas.openxmlformats.org/drawingml/2006/wordprocessingDrawing" xmlns:w10="urn:schemas-microsoft-com:office:word" xmlns:w="http://schemas.openxmlformats.org/wordprocessingml/2006/main" xmlns:w14="http://schemas.microsoft.com/office/word/2010/wordml" xmlns:w15="http://schemas.microsoft.com/office/word/2012/wordml" xmlns:w16cex="http://schemas.microsoft.com/office/word/2018/wordml/cex" xmlns:w16cid="http://schemas.microsoft.com/office/word/2016/wordml/cid" xmlns:w16="http://schemas.microsoft.com/office/word/2018/wordml" xmlns:w16sdtdh="http://schemas.microsoft.com/office/word/2020/wordml/sdtdatahash" xmlns:w16se="http://schemas.microsoft.com/office/word/2015/wordml/symex" xmlns:wpg="http://schemas.microsoft.com/office/word/2010/wordprocessingGroup" xmlns:wpi="http://schemas.microsoft.com/office/word/2010/wordprocessingInk" xmlns:wne="http://schemas.microsoft.com/office/word/2006/wordml" xmlns:wps="http://schemas.microsoft.com/office/word/2010/wordprocessingShape" mc:Ignorable="w14 w15 w16se w16cid w16 w16cex w16sdtdh wp14">
+<w:document xmlns:wpc="http://schemas.microsoft.com/office/word/2010/wordprocessingCanvas" xmlns:cx="http://schemas.microsoft.com/office/drawing/2014/chartex" xmlns:cx1="http://schemas.microsoft.com/office/drawing/2015/9/8/chartex" xmlns:cx2="http://schemas.microsoft.com/office/drawing/2015/10/21/chartex" xmlns:cx3="http://schemas.microsoft.com/office/drawing/2016/5/9/chartex" xmlns:cx4="http://schemas.microsoft.com/office/drawing/2016/5/10/chartex" xmlns:cx5="http://schemas.microsoft.com/office/drawing/2016/5/11/chartex" xmlns:cx6="http://schemas.microsoft.com/office/drawing/2016/5/12/chartex" xmlns:cx7="http://schemas.microsoft.com/office/drawing/2016/5/13/chartex" xmlns:cx8="http://schemas.microsoft.com/office/drawing/2016/5/14/chartex" xmlns:mc="http://schemas.openxmlformats.org/markup-compatibility/2006" xmlns:aink="http://schemas.microsoft.com/office/drawing/2016/ink" xmlns:am3d="http://schemas.microsoft.com/office/drawing/2017/model3d" xmlns:o="urn:schemas-microsoft-com:office:office" xmlns:oel="http://schemas.microsoft.com/office/2019/extlst" xmlns:r="http://schemas.openxmlformats.org/officeDocument/2006/relationships" xmlns:m="http://schemas.openxmlformats.org/officeDocument/2006/math" xmlns:v="urn:schemas-microsoft-com:vml" xmlns:wp14="http://schemas.microsoft.com/office/word/2010/wordprocessingDrawing" xmlns:wp="http://schemas.openxmlformats.org/drawingml/2006/wordprocessingDrawing" xmlns:w10="urn:schemas-microsoft-com:office:word" xmlns:w="http://schemas.openxmlformats.org/wordprocessingml/2006/main" xmlns:w14="http://schemas.microsoft.com/office/word/2010/wordml" xmlns:w15="http://schemas.microsoft.com/office/word/2012/wordml" xmlns:w16cex="http://schemas.microsoft.com/office/word/2018/wordml/cex" xmlns:w16cid="http://schemas.microsoft.com/office/word/2016/wordml/cid" xmlns:w16="http://schemas.microsoft.com/office/word/2018/wordml" xmlns:w16du="http://schemas.microsoft.com/office/word/2023/wordml/word16du" xmlns:w16sdtdh="http://schemas.microsoft.com/office/word/2020/wordml/sdtdatahash" xmlns:w16se="http://schemas.microsoft.com/office/word/2015/wordml/symex" xmlns:wpg="http://schemas.microsoft.com/office/word/2010/wordprocessingGroup" xmlns:wpi="http://schemas.microsoft.com/office/word/2010/wordprocessingInk" xmlns:wne="http://schemas.microsoft.com/office/word/2006/wordml" xmlns:wps="http://schemas.microsoft.com/office/word/2010/wordprocessingShape" mc:Ignorable="w14 w15 w16se w16cid w16 w16cex w16sdtdh wp14">
   <w:background w:color="FFFFFF" w:themeColor="background1"/>
   <w:body>
     <w:tbl>
@@ -879,7 +879,23 @@
                 <w:sz w:val="18"/>
                 <w:szCs w:val="18"/>
               </w:rPr>
-              <w:t>Strong Horizontal and Vertical Communication Skills, Problem Solving, Analysis, Leadership, Delegation, Mathematics, Marketing, Graphical Design, UX Design, Strong Eye for Detail.</w:t>
+              <w:t>Strong Horizontal and Vertical Communication Skills, Problem</w:t>
+            </w:r>
+            <w:r>
+              <w:rPr>
+                <w:rFonts w:ascii="Calibri" w:hAnsi="Calibri" w:cs="Gang Wolfik Blade"/>
+                <w:sz w:val="18"/>
+                <w:szCs w:val="18"/>
+              </w:rPr>
+              <w:t xml:space="preserve"> </w:t>
+            </w:r>
+            <w:r>
+              <w:rPr>
+                <w:rFonts w:ascii="Calibri" w:hAnsi="Calibri" w:cs="Gang Wolfik Blade"/>
+                <w:sz w:val="18"/>
+                <w:szCs w:val="18"/>
+              </w:rPr>
+              <w:t>Solving, Analysis, Leadership, Delegation, Mathematics, Marketing, Graphical Design, UX Design, Strong Eye for Detail.</w:t>
             </w:r>
           </w:p>
           <w:p>
@@ -1521,7 +1537,7 @@
                       <w:sz w:val="18"/>
                       <w:szCs w:val="18"/>
                     </w:rPr>
-                    <w:t xml:space="preserve"> Part of a short initiative to for me to develop the backend for my teammate’s frontend application based on my design.</w:t>
+                    <w:t xml:space="preserve"> Part of a short initiative for me to develop the backend for my teammate’s frontend application based on my design.</w:t>
                   </w:r>
                   <w:r>
                     <w:rPr>
@@ -1648,7 +1664,7 @@
                       <w:sz w:val="18"/>
                       <w:szCs w:val="18"/>
                     </w:rPr>
-                    <w:t>Developed by a team of two engineers lead by me. Part of a short initiative to for me to develop the frontend  for my teammate’s backend API based on his design.</w:t>
+                    <w:t>Developed by a team of two engineers lead by me. Part of a short initiative for me to develop the frontend  for my teammate’s backend API based on his design.</w:t>
                   </w:r>
                 </w:p>
               </w:tc>
@@ -2788,7 +2804,7 @@
 </file>
 
 <file path=word/endnotes.xml><?xml version="1.0" encoding="utf-8"?>
-<w:endnotes xmlns:wpc="http://schemas.microsoft.com/office/word/2010/wordprocessingCanvas" xmlns:cx="http://schemas.microsoft.com/office/drawing/2014/chartex" xmlns:cx1="http://schemas.microsoft.com/office/drawing/2015/9/8/chartex" xmlns:cx2="http://schemas.microsoft.com/office/drawing/2015/10/21/chartex" xmlns:cx3="http://schemas.microsoft.com/office/drawing/2016/5/9/chartex" xmlns:cx4="http://schemas.microsoft.com/office/drawing/2016/5/10/chartex" xmlns:cx5="http://schemas.microsoft.com/office/drawing/2016/5/11/chartex" xmlns:cx6="http://schemas.microsoft.com/office/drawing/2016/5/12/chartex" xmlns:cx7="http://schemas.microsoft.com/office/drawing/2016/5/13/chartex" xmlns:cx8="http://schemas.microsoft.com/office/drawing/2016/5/14/chartex" xmlns:mc="http://schemas.openxmlformats.org/markup-compatibility/2006" xmlns:aink="http://schemas.microsoft.com/office/drawing/2016/ink" xmlns:am3d="http://schemas.microsoft.com/office/drawing/2017/model3d" xmlns:o="urn:schemas-microsoft-com:office:office" xmlns:oel="http://schemas.microsoft.com/office/2019/extlst" xmlns:r="http://schemas.openxmlformats.org/officeDocument/2006/relationships" xmlns:m="http://schemas.openxmlformats.org/officeDocument/2006/math" xmlns:v="urn:schemas-microsoft-com:vml" xmlns:wp14="http://schemas.microsoft.com/office/word/2010/wordprocessingDrawing" xmlns:wp="http://schemas.openxmlformats.org/drawingml/2006/wordprocessingDrawing" xmlns:w10="urn:schemas-microsoft-com:office:word" xmlns:w="http://schemas.openxmlformats.org/wordprocessingml/2006/main" xmlns:w14="http://schemas.microsoft.com/office/word/2010/wordml" xmlns:w15="http://schemas.microsoft.com/office/word/2012/wordml" xmlns:w16cex="http://schemas.microsoft.com/office/word/2018/wordml/cex" xmlns:w16cid="http://schemas.microsoft.com/office/word/2016/wordml/cid" xmlns:w16="http://schemas.microsoft.com/office/word/2018/wordml" xmlns:w16sdtdh="http://schemas.microsoft.com/office/word/2020/wordml/sdtdatahash" xmlns:w16se="http://schemas.microsoft.com/office/word/2015/wordml/symex" xmlns:wpg="http://schemas.microsoft.com/office/word/2010/wordprocessingGroup" xmlns:wpi="http://schemas.microsoft.com/office/word/2010/wordprocessingInk" xmlns:wne="http://schemas.microsoft.com/office/word/2006/wordml" xmlns:wps="http://schemas.microsoft.com/office/word/2010/wordprocessingShape" mc:Ignorable="w14 w15 w16se w16cid w16 w16cex w16sdtdh wp14">
+<w:endnotes xmlns:wpc="http://schemas.microsoft.com/office/word/2010/wordprocessingCanvas" xmlns:cx="http://schemas.microsoft.com/office/drawing/2014/chartex" xmlns:cx1="http://schemas.microsoft.com/office/drawing/2015/9/8/chartex" xmlns:cx2="http://schemas.microsoft.com/office/drawing/2015/10/21/chartex" xmlns:cx3="http://schemas.microsoft.com/office/drawing/2016/5/9/chartex" xmlns:cx4="http://schemas.microsoft.com/office/drawing/2016/5/10/chartex" xmlns:cx5="http://schemas.microsoft.com/office/drawing/2016/5/11/chartex" xmlns:cx6="http://schemas.microsoft.com/office/drawing/2016/5/12/chartex" xmlns:cx7="http://schemas.microsoft.com/office/drawing/2016/5/13/chartex" xmlns:cx8="http://schemas.microsoft.com/office/drawing/2016/5/14/chartex" xmlns:mc="http://schemas.openxmlformats.org/markup-compatibility/2006" xmlns:aink="http://schemas.microsoft.com/office/drawing/2016/ink" xmlns:am3d="http://schemas.microsoft.com/office/drawing/2017/model3d" xmlns:o="urn:schemas-microsoft-com:office:office" xmlns:oel="http://schemas.microsoft.com/office/2019/extlst" xmlns:r="http://schemas.openxmlformats.org/officeDocument/2006/relationships" xmlns:m="http://schemas.openxmlformats.org/officeDocument/2006/math" xmlns:v="urn:schemas-microsoft-com:vml" xmlns:wp14="http://schemas.microsoft.com/office/word/2010/wordprocessingDrawing" xmlns:wp="http://schemas.openxmlformats.org/drawingml/2006/wordprocessingDrawing" xmlns:w10="urn:schemas-microsoft-com:office:word" xmlns:w="http://schemas.openxmlformats.org/wordprocessingml/2006/main" xmlns:w14="http://schemas.microsoft.com/office/word/2010/wordml" xmlns:w15="http://schemas.microsoft.com/office/word/2012/wordml" xmlns:w16cex="http://schemas.microsoft.com/office/word/2018/wordml/cex" xmlns:w16cid="http://schemas.microsoft.com/office/word/2016/wordml/cid" xmlns:w16="http://schemas.microsoft.com/office/word/2018/wordml" xmlns:w16du="http://schemas.microsoft.com/office/word/2023/wordml/word16du" xmlns:w16sdtdh="http://schemas.microsoft.com/office/word/2020/wordml/sdtdatahash" xmlns:w16se="http://schemas.microsoft.com/office/word/2015/wordml/symex" xmlns:wpg="http://schemas.microsoft.com/office/word/2010/wordprocessingGroup" xmlns:wpi="http://schemas.microsoft.com/office/word/2010/wordprocessingInk" xmlns:wne="http://schemas.microsoft.com/office/word/2006/wordml" xmlns:wps="http://schemas.microsoft.com/office/word/2010/wordprocessingShape" mc:Ignorable="w14 w15 w16se w16cid w16 w16cex w16sdtdh wp14">
   <w:endnote w:type="separator" w:id="-1">
     <w:p>
       <w:r>
@@ -2807,7 +2823,7 @@
 </file>
 
 <file path=word/footnotes.xml><?xml version="1.0" encoding="utf-8"?>
-<w:footnotes xmlns:wpc="http://schemas.microsoft.com/office/word/2010/wordprocessingCanvas" xmlns:cx="http://schemas.microsoft.com/office/drawing/2014/chartex" xmlns:cx1="http://schemas.microsoft.com/office/drawing/2015/9/8/chartex" xmlns:cx2="http://schemas.microsoft.com/office/drawing/2015/10/21/chartex" xmlns:cx3="http://schemas.microsoft.com/office/drawing/2016/5/9/chartex" xmlns:cx4="http://schemas.microsoft.com/office/drawing/2016/5/10/chartex" xmlns:cx5="http://schemas.microsoft.com/office/drawing/2016/5/11/chartex" xmlns:cx6="http://schemas.microsoft.com/office/drawing/2016/5/12/chartex" xmlns:cx7="http://schemas.microsoft.com/office/drawing/2016/5/13/chartex" xmlns:cx8="http://schemas.microsoft.com/office/drawing/2016/5/14/chartex" xmlns:mc="http://schemas.openxmlformats.org/markup-compatibility/2006" xmlns:aink="http://schemas.microsoft.com/office/drawing/2016/ink" xmlns:am3d="http://schemas.microsoft.com/office/drawing/2017/model3d" xmlns:o="urn:schemas-microsoft-com:office:office" xmlns:oel="http://schemas.microsoft.com/office/2019/extlst" xmlns:r="http://schemas.openxmlformats.org/officeDocument/2006/relationships" xmlns:m="http://schemas.openxmlformats.org/officeDocument/2006/math" xmlns:v="urn:schemas-microsoft-com:vml" xmlns:wp14="http://schemas.microsoft.com/office/word/2010/wordprocessingDrawing" xmlns:wp="http://schemas.openxmlformats.org/drawingml/2006/wordprocessingDrawing" xmlns:w10="urn:schemas-microsoft-com:office:word" xmlns:w="http://schemas.openxmlformats.org/wordprocessingml/2006/main" xmlns:w14="http://schemas.microsoft.com/office/word/2010/wordml" xmlns:w15="http://schemas.microsoft.com/office/word/2012/wordml" xmlns:w16cex="http://schemas.microsoft.com/office/word/2018/wordml/cex" xmlns:w16cid="http://schemas.microsoft.com/office/word/2016/wordml/cid" xmlns:w16="http://schemas.microsoft.com/office/word/2018/wordml" xmlns:w16sdtdh="http://schemas.microsoft.com/office/word/2020/wordml/sdtdatahash" xmlns:w16se="http://schemas.microsoft.com/office/word/2015/wordml/symex" xmlns:wpg="http://schemas.microsoft.com/office/word/2010/wordprocessingGroup" xmlns:wpi="http://schemas.microsoft.com/office/word/2010/wordprocessingInk" xmlns:wne="http://schemas.microsoft.com/office/word/2006/wordml" xmlns:wps="http://schemas.microsoft.com/office/word/2010/wordprocessingShape" mc:Ignorable="w14 w15 w16se w16cid w16 w16cex w16sdtdh wp14">
+<w:footnotes xmlns:wpc="http://schemas.microsoft.com/office/word/2010/wordprocessingCanvas" xmlns:cx="http://schemas.microsoft.com/office/drawing/2014/chartex" xmlns:cx1="http://schemas.microsoft.com/office/drawing/2015/9/8/chartex" xmlns:cx2="http://schemas.microsoft.com/office/drawing/2015/10/21/chartex" xmlns:cx3="http://schemas.microsoft.com/office/drawing/2016/5/9/chartex" xmlns:cx4="http://schemas.microsoft.com/office/drawing/2016/5/10/chartex" xmlns:cx5="http://schemas.microsoft.com/office/drawing/2016/5/11/chartex" xmlns:cx6="http://schemas.microsoft.com/office/drawing/2016/5/12/chartex" xmlns:cx7="http://schemas.microsoft.com/office/drawing/2016/5/13/chartex" xmlns:cx8="http://schemas.microsoft.com/office/drawing/2016/5/14/chartex" xmlns:mc="http://schemas.openxmlformats.org/markup-compatibility/2006" xmlns:aink="http://schemas.microsoft.com/office/drawing/2016/ink" xmlns:am3d="http://schemas.microsoft.com/office/drawing/2017/model3d" xmlns:o="urn:schemas-microsoft-com:office:office" xmlns:oel="http://schemas.microsoft.com/office/2019/extlst" xmlns:r="http://schemas.openxmlformats.org/officeDocument/2006/relationships" xmlns:m="http://schemas.openxmlformats.org/officeDocument/2006/math" xmlns:v="urn:schemas-microsoft-com:vml" xmlns:wp14="http://schemas.microsoft.com/office/word/2010/wordprocessingDrawing" xmlns:wp="http://schemas.openxmlformats.org/drawingml/2006/wordprocessingDrawing" xmlns:w10="urn:schemas-microsoft-com:office:word" xmlns:w="http://schemas.openxmlformats.org/wordprocessingml/2006/main" xmlns:w14="http://schemas.microsoft.com/office/word/2010/wordml" xmlns:w15="http://schemas.microsoft.com/office/word/2012/wordml" xmlns:w16cex="http://schemas.microsoft.com/office/word/2018/wordml/cex" xmlns:w16cid="http://schemas.microsoft.com/office/word/2016/wordml/cid" xmlns:w16="http://schemas.microsoft.com/office/word/2018/wordml" xmlns:w16du="http://schemas.microsoft.com/office/word/2023/wordml/word16du" xmlns:w16sdtdh="http://schemas.microsoft.com/office/word/2020/wordml/sdtdatahash" xmlns:w16se="http://schemas.microsoft.com/office/word/2015/wordml/symex" xmlns:wpg="http://schemas.microsoft.com/office/word/2010/wordprocessingGroup" xmlns:wpi="http://schemas.microsoft.com/office/word/2010/wordprocessingInk" xmlns:wne="http://schemas.microsoft.com/office/word/2006/wordml" xmlns:wps="http://schemas.microsoft.com/office/word/2010/wordprocessingShape" mc:Ignorable="w14 w15 w16se w16cid w16 w16cex w16sdtdh wp14">
   <w:footnote w:type="separator" w:id="-1">
     <w:p>
       <w:r>
@@ -2826,7 +2842,7 @@
 </file>
 
 <file path=word/numbering.xml><?xml version="1.0" encoding="utf-8"?>
-<w:numbering xmlns:wpc="http://schemas.microsoft.com/office/word/2010/wordprocessingCanvas" xmlns:cx="http://schemas.microsoft.com/office/drawing/2014/chartex" xmlns:cx1="http://schemas.microsoft.com/office/drawing/2015/9/8/chartex" xmlns:cx2="http://schemas.microsoft.com/office/drawing/2015/10/21/chartex" xmlns:cx3="http://schemas.microsoft.com/office/drawing/2016/5/9/chartex" xmlns:cx4="http://schemas.microsoft.com/office/drawing/2016/5/10/chartex" xmlns:cx5="http://schemas.microsoft.com/office/drawing/2016/5/11/chartex" xmlns:cx6="http://schemas.microsoft.com/office/drawing/2016/5/12/chartex" xmlns:cx7="http://schemas.microsoft.com/office/drawing/2016/5/13/chartex" xmlns:cx8="http://schemas.microsoft.com/office/drawing/2016/5/14/chartex" xmlns:mc="http://schemas.openxmlformats.org/markup-compatibility/2006" xmlns:aink="http://schemas.microsoft.com/office/drawing/2016/ink" xmlns:am3d="http://schemas.microsoft.com/office/drawing/2017/model3d" xmlns:o="urn:schemas-microsoft-com:office:office" xmlns:oel="http://schemas.microsoft.com/office/2019/extlst" xmlns:r="http://schemas.openxmlformats.org/officeDocument/2006/relationships" xmlns:m="http://schemas.openxmlformats.org/officeDocument/2006/math" xmlns:v="urn:schemas-microsoft-com:vml" xmlns:wp14="http://schemas.microsoft.com/office/word/2010/wordprocessingDrawing" xmlns:wp="http://schemas.openxmlformats.org/drawingml/2006/wordprocessingDrawing" xmlns:w10="urn:schemas-microsoft-com:office:word" xmlns:w="http://schemas.openxmlformats.org/wordprocessingml/2006/main" xmlns:w14="http://schemas.microsoft.com/office/word/2010/wordml" xmlns:w15="http://schemas.microsoft.com/office/word/2012/wordml" xmlns:w16cex="http://schemas.microsoft.com/office/word/2018/wordml/cex" xmlns:w16cid="http://schemas.microsoft.com/office/word/2016/wordml/cid" xmlns:w16="http://schemas.microsoft.com/office/word/2018/wordml" xmlns:w16sdtdh="http://schemas.microsoft.com/office/word/2020/wordml/sdtdatahash" xmlns:w16se="http://schemas.microsoft.com/office/word/2015/wordml/symex" xmlns:wpg="http://schemas.microsoft.com/office/word/2010/wordprocessingGroup" xmlns:wpi="http://schemas.microsoft.com/office/word/2010/wordprocessingInk" xmlns:wne="http://schemas.microsoft.com/office/word/2006/wordml" xmlns:wps="http://schemas.microsoft.com/office/word/2010/wordprocessingShape" mc:Ignorable="w14 w15 w16se w16cid w16 w16cex w16sdtdh wp14">
+<w:numbering xmlns:wpc="http://schemas.microsoft.com/office/word/2010/wordprocessingCanvas" xmlns:cx="http://schemas.microsoft.com/office/drawing/2014/chartex" xmlns:cx1="http://schemas.microsoft.com/office/drawing/2015/9/8/chartex" xmlns:cx2="http://schemas.microsoft.com/office/drawing/2015/10/21/chartex" xmlns:cx3="http://schemas.microsoft.com/office/drawing/2016/5/9/chartex" xmlns:cx4="http://schemas.microsoft.com/office/drawing/2016/5/10/chartex" xmlns:cx5="http://schemas.microsoft.com/office/drawing/2016/5/11/chartex" xmlns:cx6="http://schemas.microsoft.com/office/drawing/2016/5/12/chartex" xmlns:cx7="http://schemas.microsoft.com/office/drawing/2016/5/13/chartex" xmlns:cx8="http://schemas.microsoft.com/office/drawing/2016/5/14/chartex" xmlns:mc="http://schemas.openxmlformats.org/markup-compatibility/2006" xmlns:aink="http://schemas.microsoft.com/office/drawing/2016/ink" xmlns:am3d="http://schemas.microsoft.com/office/drawing/2017/model3d" xmlns:o="urn:schemas-microsoft-com:office:office" xmlns:oel="http://schemas.microsoft.com/office/2019/extlst" xmlns:r="http://schemas.openxmlformats.org/officeDocument/2006/relationships" xmlns:m="http://schemas.openxmlformats.org/officeDocument/2006/math" xmlns:v="urn:schemas-microsoft-com:vml" xmlns:wp14="http://schemas.microsoft.com/office/word/2010/wordprocessingDrawing" xmlns:wp="http://schemas.openxmlformats.org/drawingml/2006/wordprocessingDrawing" xmlns:w10="urn:schemas-microsoft-com:office:word" xmlns:w="http://schemas.openxmlformats.org/wordprocessingml/2006/main" xmlns:w14="http://schemas.microsoft.com/office/word/2010/wordml" xmlns:w15="http://schemas.microsoft.com/office/word/2012/wordml" xmlns:w16cex="http://schemas.microsoft.com/office/word/2018/wordml/cex" xmlns:w16cid="http://schemas.microsoft.com/office/word/2016/wordml/cid" xmlns:w16="http://schemas.microsoft.com/office/word/2018/wordml" xmlns:w16du="http://schemas.microsoft.com/office/word/2023/wordml/word16du" xmlns:w16sdtdh="http://schemas.microsoft.com/office/word/2020/wordml/sdtdatahash" xmlns:w16se="http://schemas.microsoft.com/office/word/2015/wordml/symex" xmlns:wpg="http://schemas.microsoft.com/office/word/2010/wordprocessingGroup" xmlns:wpi="http://schemas.microsoft.com/office/word/2010/wordprocessingInk" xmlns:wne="http://schemas.microsoft.com/office/word/2006/wordml" xmlns:wps="http://schemas.microsoft.com/office/word/2010/wordprocessingShape" mc:Ignorable="w14 w15 w16se w16cid w16 w16cex w16sdtdh wp14">
   <w:abstractNum w:abstractNumId="0" w15:restartNumberingAfterBreak="0">
     <w:nsid w:val="FFFFFF7C"/>
     <w:multiLevelType w:val="singleLevel"/>
@@ -6488,10 +6504,6 @@
 </file>
 
 <file path=customXml/item1.xml><?xml version="1.0" encoding="utf-8"?>
-<b:Sources xmlns:b="http://schemas.openxmlformats.org/officeDocument/2006/bibliography" xmlns="http://schemas.openxmlformats.org/officeDocument/2006/bibliography" SelectedStyle="\APASixthEditionOfficeOnline.xsl" StyleName="APA" Version="6"/>
-</file>
-
-<file path=customXml/item2.xml><?xml version="1.0" encoding="utf-8"?>
 <p:properties xmlns:p="http://schemas.microsoft.com/office/2006/metadata/properties" xmlns:xsi="http://www.w3.org/2001/XMLSchema-instance" xmlns:pc="http://schemas.microsoft.com/office/infopath/2007/PartnerControls">
   <documentManagement>
     <LocLastLocAttemptVersionTypeLookup xmlns="4873beb7-5857-4685-be1f-d57550cc96cc" xsi:nil="true"/>
@@ -6627,7 +6639,20 @@
 </p:properties>
 </file>
 
+<file path=customXml/item2.xml><?xml version="1.0" encoding="utf-8"?>
+<b:Sources xmlns:b="http://schemas.openxmlformats.org/officeDocument/2006/bibliography" xmlns="http://schemas.openxmlformats.org/officeDocument/2006/bibliography" SelectedStyle="\APASixthEditionOfficeOnline.xsl" StyleName="APA" Version="6"/>
+</file>
+
 <file path=customXml/item3.xml><?xml version="1.0" encoding="utf-8"?>
+<?mso-contentType ?>
+<FormTemplates xmlns="http://schemas.microsoft.com/sharepoint/v3/contenttype/forms">
+  <Display>DocumentLibraryForm</Display>
+  <Edit>AssetEditForm</Edit>
+  <New>DocumentLibraryForm</New>
+</FormTemplates>
+</file>
+
+<file path=customXml/item4.xml><?xml version="1.0" encoding="utf-8"?>
 <ct:contentTypeSchema xmlns:ct="http://schemas.microsoft.com/office/2006/metadata/contentType" xmlns:ma="http://schemas.microsoft.com/office/2006/metadata/properties/metaAttributes" ct:_="" ma:_="" ma:contentTypeName="TemplateFile" ma:contentTypeID="0x0101006EDDDB5EE6D98C44930B742096920B300400F5B6D36B3EF94B4E9A635CDF2A18F5B8" ma:contentTypeVersion="72" ma:contentTypeDescription="Create a new document." ma:contentTypeScope="" ma:versionID="a23e56308344d904b51738559c3d67c9">
   <xsd:schema xmlns:xsd="http://www.w3.org/2001/XMLSchema" xmlns:xs="http://www.w3.org/2001/XMLSchema" xmlns:p="http://schemas.microsoft.com/office/2006/metadata/properties" xmlns:ns2="4873beb7-5857-4685-be1f-d57550cc96cc" targetNamespace="http://schemas.microsoft.com/office/2006/metadata/properties" ma:root="true" ma:fieldsID="cd0908cc4600e77bf5da051303e00c8d" ns2:_="">
     <xsd:import namespace="4873beb7-5857-4685-be1f-d57550cc96cc"/>
@@ -7667,24 +7692,7 @@
 </ct:contentTypeSchema>
 </file>
 
-<file path=customXml/item4.xml><?xml version="1.0" encoding="utf-8"?>
-<?mso-contentType ?>
-<FormTemplates xmlns="http://schemas.microsoft.com/sharepoint/v3/contenttype/forms">
-  <Display>DocumentLibraryForm</Display>
-  <Edit>AssetEditForm</Edit>
-  <New>DocumentLibraryForm</New>
-</FormTemplates>
-</file>
-
 <file path=customXml/itemProps1.xml><?xml version="1.0" encoding="utf-8"?>
-<ds:datastoreItem xmlns:ds="http://schemas.openxmlformats.org/officeDocument/2006/customXml" ds:itemID="{B5C4BAF7-5741-4CD7-AA2A-E274AFBD3B82}">
-  <ds:schemaRefs>
-    <ds:schemaRef ds:uri="http://schemas.openxmlformats.org/officeDocument/2006/bibliography"/>
-  </ds:schemaRefs>
-</ds:datastoreItem>
-</file>
-
-<file path=customXml/itemProps2.xml><?xml version="1.0" encoding="utf-8"?>
 <ds:datastoreItem xmlns:ds="http://schemas.openxmlformats.org/officeDocument/2006/customXml" ds:itemID="{7FBDB1CC-CEFB-4E46-8174-1F0AA0D30B24}">
   <ds:schemaRefs>
     <ds:schemaRef ds:uri="http://schemas.microsoft.com/office/2006/metadata/properties"/>
@@ -7694,7 +7702,23 @@
 </ds:datastoreItem>
 </file>
 
+<file path=customXml/itemProps2.xml><?xml version="1.0" encoding="utf-8"?>
+<ds:datastoreItem xmlns:ds="http://schemas.openxmlformats.org/officeDocument/2006/customXml" ds:itemID="{B5C4BAF7-5741-4CD7-AA2A-E274AFBD3B82}">
+  <ds:schemaRefs>
+    <ds:schemaRef ds:uri="http://schemas.openxmlformats.org/officeDocument/2006/bibliography"/>
+  </ds:schemaRefs>
+</ds:datastoreItem>
+</file>
+
 <file path=customXml/itemProps3.xml><?xml version="1.0" encoding="utf-8"?>
+<ds:datastoreItem xmlns:ds="http://schemas.openxmlformats.org/officeDocument/2006/customXml" ds:itemID="{C01C3C56-10DB-49F7-B061-44D8728D078A}">
+  <ds:schemaRefs>
+    <ds:schemaRef ds:uri="http://schemas.microsoft.com/sharepoint/v3/contenttype/forms"/>
+  </ds:schemaRefs>
+</ds:datastoreItem>
+</file>
+
+<file path=customXml/itemProps4.xml><?xml version="1.0" encoding="utf-8"?>
 <ds:datastoreItem xmlns:ds="http://schemas.openxmlformats.org/officeDocument/2006/customXml" ds:itemID="{4B3A7E92-E05A-4924-9E8A-9F6659E5855B}">
   <ds:schemaRefs>
     <ds:schemaRef ds:uri="http://schemas.microsoft.com/office/2006/metadata/contentType"/>
@@ -7710,12 +7734,4 @@
     <ds:schemaRef ds:uri="http://schemas.microsoft.com/internal/obd"/>
   </ds:schemaRefs>
 </ds:datastoreItem>
-</file>
-
-<file path=customXml/itemProps4.xml><?xml version="1.0" encoding="utf-8"?>
-<ds:datastoreItem xmlns:ds="http://schemas.openxmlformats.org/officeDocument/2006/customXml" ds:itemID="{C01C3C56-10DB-49F7-B061-44D8728D078A}">
-  <ds:schemaRefs>
-    <ds:schemaRef ds:uri="http://schemas.microsoft.com/sharepoint/v3/contenttype/forms"/>
-  </ds:schemaRefs>
-</ds:datastoreItem>
 </file>
</xml_diff>